<commit_message>
Updates from Gary and a new file about striped object remote FS.
</commit_message>
<xml_diff>
--- a/Documentation/MarFS-campaign-fuse-shardmds.docx
+++ b/Documentation/MarFS-campaign-fuse-shardmds.docx
@@ -23,6 +23,90 @@
     </w:p>
     <w:p/>
     <w:p>
+      <w:r>
+        <w:t xml:space="preserve">(****** </w:t>
+      </w:r>
+      <w:proofErr w:type="gramStart"/>
+      <w:r>
+        <w:t>the</w:t>
+      </w:r>
+      <w:proofErr w:type="gramEnd"/>
+      <w:r>
+        <w:t xml:space="preserve"> security to make this occur requires that we cant use </w:t>
+      </w:r>
+      <w:proofErr w:type="spellStart"/>
+      <w:r>
+        <w:t>posix</w:t>
+      </w:r>
+      <w:proofErr w:type="spellEnd"/>
+      <w:r>
+        <w:t xml:space="preserve"> as an access method so access to metadata shards needs to be via secure remote file access (</w:t>
+      </w:r>
+      <w:proofErr w:type="spellStart"/>
+      <w:r>
+        <w:t>iofsl</w:t>
+      </w:r>
+      <w:proofErr w:type="spellEnd"/>
+      <w:r>
+        <w:t xml:space="preserve"> + security).</w:t>
+      </w:r>
+    </w:p>
+    <w:p/>
+    <w:p>
+      <w:r>
+        <w:t xml:space="preserve">A further optimization is that we could use the </w:t>
+      </w:r>
+      <w:proofErr w:type="spellStart"/>
+      <w:r>
+        <w:t>suid</w:t>
+      </w:r>
+      <w:proofErr w:type="spellEnd"/>
+      <w:r>
+        <w:t xml:space="preserve"> bit for the master directory (under which metadata </w:t>
+      </w:r>
+      <w:proofErr w:type="spellStart"/>
+      <w:r>
+        <w:t>sharded</w:t>
+      </w:r>
+      <w:proofErr w:type="spellEnd"/>
+      <w:r>
+        <w:t xml:space="preserve"> files virtually exist).   This </w:t>
+      </w:r>
+      <w:proofErr w:type="spellStart"/>
+      <w:r>
+        <w:t>suid</w:t>
+      </w:r>
+      <w:proofErr w:type="spellEnd"/>
+      <w:r>
+        <w:t xml:space="preserve"> bit could be set on for the directory if the directory is </w:t>
+      </w:r>
+      <w:proofErr w:type="spellStart"/>
+      <w:r>
+        <w:t>sharded</w:t>
+      </w:r>
+      <w:proofErr w:type="spellEnd"/>
+      <w:r>
+        <w:t xml:space="preserve"> making the calls to </w:t>
+      </w:r>
+      <w:proofErr w:type="spellStart"/>
+      <w:r>
+        <w:t>getxattr</w:t>
+      </w:r>
+      <w:proofErr w:type="spellEnd"/>
+      <w:r>
+        <w:t xml:space="preserve"> on the directories to be far less frequent since the </w:t>
+      </w:r>
+      <w:proofErr w:type="spellStart"/>
+      <w:r>
+        <w:t>suid</w:t>
+      </w:r>
+      <w:proofErr w:type="spellEnd"/>
+      <w:r>
+        <w:t xml:space="preserve"> bit/perms is in the stat structure already.</w:t>
+      </w:r>
+    </w:p>
+    <w:p/>
+    <w:p>
       <w:pPr>
         <w:rPr>
           <w:color w:val="FF0000"/>
@@ -53,13 +137,7 @@
         <w:rPr>
           <w:color w:val="FF0000"/>
         </w:rPr>
-        <w:t>namespaceshard</w:t>
-      </w:r>
-      <w:r>
-        <w:rPr>
-          <w:color w:val="FF0000"/>
-        </w:rPr>
-        <w:t>p</w:t>
+        <w:t>slavep</w:t>
       </w:r>
       <w:proofErr w:type="spellEnd"/>
       <w:r>
@@ -87,13 +165,7 @@
         <w:rPr>
           <w:color w:val="FF0000"/>
         </w:rPr>
-        <w:t>namespaceshard</w:t>
-      </w:r>
-      <w:r>
-        <w:rPr>
-          <w:color w:val="FF0000"/>
-        </w:rPr>
-        <w:t>pnum</w:t>
+        <w:t>slavepnum</w:t>
       </w:r>
       <w:proofErr w:type="spellEnd"/>
       <w:r>
@@ -142,13 +214,7 @@
         <w:rPr>
           <w:color w:val="FF0000"/>
         </w:rPr>
-        <w:t>namespaceshard</w:t>
-      </w:r>
-      <w:r>
-        <w:rPr>
-          <w:color w:val="FF0000"/>
-        </w:rPr>
-        <w:t>p</w:t>
+        <w:t>slavep</w:t>
       </w:r>
       <w:proofErr w:type="spellEnd"/>
       <w:r>
@@ -197,13 +263,7 @@
         <w:rPr>
           <w:color w:val="FF0000"/>
         </w:rPr>
-        <w:t>namespaceshard</w:t>
-      </w:r>
-      <w:r>
-        <w:rPr>
-          <w:color w:val="FF0000"/>
-        </w:rPr>
-        <w:t>pnum</w:t>
+        <w:t>slavepnum</w:t>
       </w:r>
       <w:proofErr w:type="spellEnd"/>
       <w:r>
@@ -367,6 +427,54 @@
           <w:color w:val="FF0000"/>
         </w:rPr>
       </w:pPr>
+      <w:proofErr w:type="gramStart"/>
+      <w:r>
+        <w:rPr>
+          <w:color w:val="FF0000"/>
+        </w:rPr>
+        <w:t>expand</w:t>
+      </w:r>
+      <w:proofErr w:type="gramEnd"/>
+      <w:r>
+        <w:rPr>
+          <w:color w:val="FF0000"/>
+        </w:rPr>
+        <w:t xml:space="preserve"> path info can use the existence of the </w:t>
+      </w:r>
+      <w:proofErr w:type="spellStart"/>
+      <w:r>
+        <w:rPr>
+          <w:color w:val="FF0000"/>
+        </w:rPr>
+        <w:t>setuid</w:t>
+      </w:r>
+      <w:proofErr w:type="spellEnd"/>
+      <w:r>
+        <w:rPr>
+          <w:color w:val="FF0000"/>
+        </w:rPr>
+        <w:t xml:space="preserve"> bit on the directory to see if it needs to do an </w:t>
+      </w:r>
+      <w:proofErr w:type="spellStart"/>
+      <w:r>
+        <w:rPr>
+          <w:color w:val="FF0000"/>
+        </w:rPr>
+        <w:t>getxattr</w:t>
+      </w:r>
+      <w:proofErr w:type="spellEnd"/>
+    </w:p>
+    <w:p>
+      <w:pPr>
+        <w:pStyle w:val="ListParagraph"/>
+        <w:numPr>
+          <w:ilvl w:val="0"/>
+          <w:numId w:val="1"/>
+        </w:numPr>
+        <w:rPr>
+          <w:color w:val="FF0000"/>
+        </w:rPr>
+      </w:pPr>
       <w:r>
         <w:rPr>
           <w:color w:val="FF0000"/>
@@ -841,7 +949,14 @@
         <w:rPr>
           <w:color w:val="FF0000"/>
         </w:rPr>
-        <w:t xml:space="preserve"> file as follows based on shard info for this namespace in the </w:t>
+        <w:t xml:space="preserve"> file as follows based on </w:t>
+      </w:r>
+      <w:r>
+        <w:rPr>
+          <w:color w:val="FF0000"/>
+        </w:rPr>
+        <w:lastRenderedPageBreak/>
+        <w:t xml:space="preserve">shard info for this namespace in the </w:t>
       </w:r>
       <w:proofErr w:type="spellStart"/>
       <w:r>
@@ -1058,14 +1173,14 @@
         </w:rPr>
         <w:t xml:space="preserve">.  In some cases there </w:t>
       </w:r>
-      <w:bookmarkStart w:id="0" w:name="_GoBack"/>
-      <w:bookmarkEnd w:id="0"/>
-      <w:r>
-        <w:rPr>
-          <w:color w:val="FF0000"/>
-        </w:rPr>
-        <w:t>won’t</w:t>
-      </w:r>
+      <w:proofErr w:type="gramStart"/>
+      <w:r>
+        <w:rPr>
+          <w:color w:val="FF0000"/>
+        </w:rPr>
+        <w:t>wont</w:t>
+      </w:r>
+      <w:proofErr w:type="gramEnd"/>
       <w:r>
         <w:rPr>
           <w:color w:val="FF0000"/>
@@ -1084,21 +1199,7 @@
         <w:rPr>
           <w:color w:val="FF0000"/>
         </w:rPr>
-        <w:t xml:space="preserve"> path because there </w:t>
-      </w:r>
-      <w:proofErr w:type="gramStart"/>
-      <w:r>
-        <w:rPr>
-          <w:color w:val="FF0000"/>
-        </w:rPr>
-        <w:t>wont</w:t>
-      </w:r>
-      <w:proofErr w:type="gramEnd"/>
-      <w:r>
-        <w:rPr>
-          <w:color w:val="FF0000"/>
-        </w:rPr>
-        <w:t xml:space="preserve"> be a directory or the </w:t>
+        <w:t xml:space="preserve"> path because there wont be a directory or the </w:t>
       </w:r>
       <w:proofErr w:type="spellStart"/>
       <w:r>
@@ -1990,7 +2091,6 @@
         <w:rPr>
           <w:color w:val="FF0000"/>
         </w:rPr>
-        <w:lastRenderedPageBreak/>
         <w:t xml:space="preserve">If output flag is a file and output </w:t>
       </w:r>
       <w:proofErr w:type="spellStart"/>
@@ -2855,6 +2955,85 @@
       <w:pPr>
         <w:rPr>
           <w:rFonts w:eastAsia="Times New Roman" w:cs="Times New Roman"/>
+          <w:color w:val="FF0000"/>
+        </w:rPr>
+      </w:pPr>
+      <w:r>
+        <w:rPr>
+          <w:rFonts w:eastAsia="Times New Roman" w:cs="Times New Roman"/>
+          <w:color w:val="FF0000"/>
+        </w:rPr>
+        <w:t xml:space="preserve">*** </w:t>
+      </w:r>
+      <w:proofErr w:type="gramStart"/>
+      <w:r>
+        <w:rPr>
+          <w:rFonts w:eastAsia="Times New Roman" w:cs="Times New Roman"/>
+          <w:color w:val="FF0000"/>
+        </w:rPr>
+        <w:t>add</w:t>
+      </w:r>
+      <w:proofErr w:type="gramEnd"/>
+      <w:r>
+        <w:rPr>
+          <w:rFonts w:eastAsia="Times New Roman" w:cs="Times New Roman"/>
+          <w:color w:val="FF0000"/>
+        </w:rPr>
+        <w:t xml:space="preserve"> </w:t>
+      </w:r>
+      <w:proofErr w:type="spellStart"/>
+      <w:r>
+        <w:rPr>
+          <w:rFonts w:eastAsia="Times New Roman" w:cs="Times New Roman"/>
+          <w:color w:val="FF0000"/>
+        </w:rPr>
+        <w:t>setuid</w:t>
+      </w:r>
+      <w:proofErr w:type="spellEnd"/>
+      <w:r>
+        <w:rPr>
+          <w:rFonts w:eastAsia="Times New Roman" w:cs="Times New Roman"/>
+          <w:color w:val="FF0000"/>
+        </w:rPr>
+        <w:t xml:space="preserve"> bit to indicate this directory is to be </w:t>
+      </w:r>
+      <w:proofErr w:type="spellStart"/>
+      <w:r>
+        <w:rPr>
+          <w:rFonts w:eastAsia="Times New Roman" w:cs="Times New Roman"/>
+          <w:color w:val="FF0000"/>
+        </w:rPr>
+        <w:t>sharded</w:t>
+      </w:r>
+      <w:proofErr w:type="spellEnd"/>
+      <w:r>
+        <w:rPr>
+          <w:rFonts w:eastAsia="Times New Roman" w:cs="Times New Roman"/>
+          <w:color w:val="FF0000"/>
+        </w:rPr>
+        <w:t xml:space="preserve"> so you know you should look in the </w:t>
+      </w:r>
+      <w:proofErr w:type="spellStart"/>
+      <w:r>
+        <w:rPr>
+          <w:rFonts w:eastAsia="Times New Roman" w:cs="Times New Roman"/>
+          <w:color w:val="FF0000"/>
+        </w:rPr>
+        <w:t>xattr</w:t>
+      </w:r>
+      <w:proofErr w:type="spellEnd"/>
+      <w:r>
+        <w:rPr>
+          <w:rFonts w:eastAsia="Times New Roman" w:cs="Times New Roman"/>
+          <w:color w:val="FF0000"/>
+        </w:rPr>
+        <w:t xml:space="preserve"> for that directory</w:t>
+      </w:r>
+    </w:p>
+    <w:p>
+      <w:pPr>
+        <w:rPr>
+          <w:rFonts w:eastAsia="Times New Roman" w:cs="Times New Roman"/>
         </w:rPr>
       </w:pPr>
     </w:p>
@@ -3207,7 +3386,6 @@
           <w:rFonts w:eastAsia="Times New Roman" w:cs="Times New Roman"/>
           <w:color w:val="FF0000"/>
         </w:rPr>
-        <w:lastRenderedPageBreak/>
         <w:t xml:space="preserve">Directories may have </w:t>
       </w:r>
       <w:proofErr w:type="spellStart"/>
@@ -5767,7 +5945,16 @@
           <w:rFonts w:eastAsia="Times New Roman" w:cs="Times New Roman"/>
           <w:color w:val="FF0000"/>
         </w:rPr>
-        <w:t xml:space="preserve"> sticky bit or other method to read any secrets needed for repos requiring secrets</w:t>
+        <w:t xml:space="preserve"> secure</w:t>
+      </w:r>
+      <w:bookmarkStart w:id="0" w:name="_GoBack"/>
+      <w:bookmarkEnd w:id="0"/>
+      <w:r>
+        <w:rPr>
+          <w:rFonts w:eastAsia="Times New Roman" w:cs="Times New Roman"/>
+          <w:color w:val="FF0000"/>
+        </w:rPr>
+        <w:t xml:space="preserve"> method to read any secrets needed for repos requiring secrets</w:t>
       </w:r>
       <w:r>
         <w:rPr>

</xml_diff>